<commit_message>
Initial commit: Added entire project
</commit_message>
<xml_diff>
--- a/Shoe Price Prediction.docx
+++ b/Shoe Price Prediction.docx
@@ -823,7 +823,24 @@
           <w:sz w:val="40"/>
           <w:szCs w:val="40"/>
         </w:rPr>
-        <w:t>Acknowledgment</w:t>
+        <w:t>Acknowledg</w:t>
+      </w:r>
+      <w:r>
+        <w:rPr>
+          <w:rFonts w:hint="default" w:ascii="Times New Roman" w:hAnsi="Times New Roman" w:cs="Times New Roman"/>
+          <w:sz w:val="40"/>
+          <w:szCs w:val="40"/>
+          <w:lang w:val="en-IN"/>
+        </w:rPr>
+        <w:t>e</w:t>
+      </w:r>
+      <w:r>
+        <w:rPr>
+          <w:rFonts w:hint="default" w:ascii="Times New Roman" w:hAnsi="Times New Roman" w:cs="Times New Roman"/>
+          <w:sz w:val="40"/>
+          <w:szCs w:val="40"/>
+        </w:rPr>
+        <w:t>ment</w:t>
       </w:r>
     </w:p>
     <w:p>
@@ -1775,7 +1792,16 @@
                 <w:rFonts w:hint="default" w:ascii="Times New Roman" w:hAnsi="Times New Roman" w:cs="Times New Roman"/>
                 <w:lang w:val="en-IN"/>
               </w:rPr>
-              <w:t>10-12</w:t>
+              <w:t>9</w:t>
+            </w:r>
+            <w:bookmarkStart w:id="0" w:name="_GoBack"/>
+            <w:bookmarkEnd w:id="0"/>
+            <w:r>
+              <w:rPr>
+                <w:rFonts w:hint="default" w:ascii="Times New Roman" w:hAnsi="Times New Roman" w:cs="Times New Roman"/>
+                <w:lang w:val="en-IN"/>
+              </w:rPr>
+              <w:t>-12</w:t>
             </w:r>
           </w:p>
         </w:tc>
@@ -1934,7 +1960,7 @@
                 <w:rFonts w:hint="default" w:ascii="Times New Roman" w:hAnsi="Times New Roman" w:cs="Times New Roman"/>
                 <w:lang w:val="en-IN"/>
               </w:rPr>
-              <w:t>12-18</w:t>
+              <w:t>12-17</w:t>
             </w:r>
           </w:p>
         </w:tc>
@@ -2052,7 +2078,7 @@
                 <w:rFonts w:hint="default" w:ascii="Times New Roman" w:hAnsi="Times New Roman" w:cs="Times New Roman"/>
                 <w:lang w:val="en-IN"/>
               </w:rPr>
-              <w:t>18-19</w:t>
+              <w:t>17-19</w:t>
             </w:r>
           </w:p>
         </w:tc>
@@ -2138,7 +2164,7 @@
                 <w:rFonts w:hint="default" w:ascii="Times New Roman" w:hAnsi="Times New Roman" w:cs="Times New Roman"/>
                 <w:lang w:val="en-IN"/>
               </w:rPr>
-              <w:t>20</w:t>
+              <w:t>19</w:t>
             </w:r>
           </w:p>
         </w:tc>
@@ -2224,10 +2250,8 @@
                 <w:rFonts w:hint="default" w:ascii="Times New Roman" w:hAnsi="Times New Roman" w:cs="Times New Roman"/>
                 <w:lang w:val="en-IN"/>
               </w:rPr>
-              <w:t>20</w:t>
+              <w:t>19</w:t>
             </w:r>
-            <w:bookmarkStart w:id="0" w:name="_GoBack"/>
-            <w:bookmarkEnd w:id="0"/>
           </w:p>
         </w:tc>
       </w:tr>
@@ -2613,21 +2637,6 @@
         </w:rPr>
         <w:t>The dataset used for this analysis contains comprehensive information about shoe sales in a specific market region. It includes 1,006 entries with the following attributes:</w:t>
       </w:r>
-    </w:p>
-    <w:p>
-      <w:pPr>
-        <w:pStyle w:val="11"/>
-        <w:keepNext w:val="0"/>
-        <w:keepLines w:val="0"/>
-        <w:widowControl/>
-        <w:suppressLineNumbers w:val="0"/>
-        <w:spacing w:before="0" w:beforeAutospacing="1" w:after="0" w:afterAutospacing="1"/>
-        <w:ind w:left="0" w:right="0"/>
-        <w:jc w:val="both"/>
-        <w:rPr>
-          <w:rFonts w:hint="default" w:ascii="Times New Roman" w:hAnsi="Times New Roman" w:cs="Times New Roman"/>
-        </w:rPr>
-      </w:pPr>
     </w:p>
     <w:tbl>
       <w:tblPr>
@@ -8521,21 +8530,6 @@
         </w:rPr>
         <w:t>The price distribution analysis by gender showed:</w:t>
       </w:r>
-    </w:p>
-    <w:p>
-      <w:pPr>
-        <w:pStyle w:val="11"/>
-        <w:keepNext w:val="0"/>
-        <w:keepLines w:val="0"/>
-        <w:widowControl/>
-        <w:suppressLineNumbers w:val="0"/>
-        <w:spacing w:before="0" w:beforeAutospacing="1" w:after="0" w:afterAutospacing="1"/>
-        <w:ind w:left="0" w:right="0"/>
-        <w:jc w:val="both"/>
-        <w:rPr>
-          <w:rFonts w:hint="default" w:ascii="Times New Roman" w:hAnsi="Times New Roman" w:cs="Times New Roman"/>
-        </w:rPr>
-      </w:pPr>
     </w:p>
     <w:tbl>
       <w:tblPr>
@@ -17373,12 +17367,6 @@
             <w:insideH w:val="single" w:color="auto" w:sz="4" w:space="0"/>
             <w:insideV w:val="single" w:color="auto" w:sz="4" w:space="0"/>
           </w:tblBorders>
-          <w:tblCellMar>
-            <w:top w:w="0" w:type="dxa"/>
-            <w:left w:w="108" w:type="dxa"/>
-            <w:bottom w:w="0" w:type="dxa"/>
-            <w:right w:w="108" w:type="dxa"/>
-          </w:tblCellMar>
         </w:tblPrEx>
         <w:tc>
           <w:tcPr>
@@ -23345,7 +23333,7 @@
     <w:lsdException w:unhideWhenUsed="0" w:uiPriority="0" w:semiHidden="0" w:name="Body Text Indent 2"/>
     <w:lsdException w:unhideWhenUsed="0" w:uiPriority="0" w:semiHidden="0" w:name="Body Text Indent 3"/>
     <w:lsdException w:unhideWhenUsed="0" w:uiPriority="0" w:semiHidden="0" w:name="Block Text"/>
-    <w:lsdException w:unhideWhenUsed="0" w:uiPriority="0" w:semiHidden="0" w:name="Hyperlink"/>
+    <w:lsdException w:qFormat="1" w:unhideWhenUsed="0" w:uiPriority="0" w:semiHidden="0" w:name="Hyperlink"/>
     <w:lsdException w:unhideWhenUsed="0" w:uiPriority="0" w:semiHidden="0" w:name="FollowedHyperlink"/>
     <w:lsdException w:qFormat="1" w:unhideWhenUsed="0" w:uiPriority="0" w:semiHidden="0" w:name="Strong"/>
     <w:lsdException w:qFormat="1" w:unhideWhenUsed="0" w:uiPriority="0" w:semiHidden="0" w:name="Emphasis"/>
@@ -23665,6 +23653,7 @@
   <w:style w:type="character" w:styleId="10">
     <w:name w:val="Hyperlink"/>
     <w:basedOn w:val="4"/>
+    <w:qFormat/>
     <w:uiPriority w:val="0"/>
     <w:rPr>
       <w:color w:val="0000FF"/>

</xml_diff>